<commit_message>
Add extra exercise + some changes in existing file
</commit_message>
<xml_diff>
--- a/Ch4_proposal_exer_01.docx
+++ b/Ch4_proposal_exer_01.docx
@@ -66,15 +66,7 @@
           <w:sz w:val="24"/>
           <w:szCs w:val="24"/>
         </w:rPr>
-        <w:t xml:space="preserve">rogram written in </w:t>
-      </w:r>
-      <w:r>
-        <w:rPr>
-          <w:rFonts w:ascii="Cambria" w:hAnsi="Cambria" w:cstheme="minorHAnsi"/>
-          <w:sz w:val="24"/>
-          <w:szCs w:val="24"/>
-        </w:rPr>
-        <w:t>Python</w:t>
+        <w:t>rogram written in Python</w:t>
       </w:r>
       <w:r>
         <w:rPr>
@@ -90,15 +82,7 @@
           <w:sz w:val="24"/>
           <w:szCs w:val="24"/>
         </w:rPr>
-        <w:t>3.6.4</w:t>
-      </w:r>
-      <w:r>
-        <w:rPr>
-          <w:rFonts w:ascii="Cambria" w:hAnsi="Cambria" w:cstheme="minorHAnsi"/>
-          <w:sz w:val="24"/>
-          <w:szCs w:val="24"/>
-        </w:rPr>
-        <w:t>)</w:t>
+        <w:t>3.6.4)</w:t>
       </w:r>
     </w:p>
     <w:p>
@@ -146,23 +130,7 @@
           <w:sz w:val="24"/>
           <w:szCs w:val="24"/>
         </w:rPr>
-        <w:t xml:space="preserve"> </w:t>
-      </w:r>
-      <w:r>
-        <w:rPr>
-          <w:rFonts w:ascii="Cambria" w:hAnsi="Cambria" w:cstheme="minorHAnsi"/>
-          <w:sz w:val="24"/>
-          <w:szCs w:val="24"/>
-        </w:rPr>
-        <w:t>10-10.0.17134-SP0</w:t>
-      </w:r>
-      <w:r>
-        <w:rPr>
-          <w:rFonts w:ascii="Cambria" w:hAnsi="Cambria" w:cstheme="minorHAnsi"/>
-          <w:sz w:val="24"/>
-          <w:szCs w:val="24"/>
-        </w:rPr>
-        <w:t>)</w:t>
+        <w:t xml:space="preserve"> 10-10.0.17134-SP0)</w:t>
       </w:r>
     </w:p>
     <w:p>
@@ -266,8 +234,18 @@
           <w:sz w:val="24"/>
           <w:szCs w:val="24"/>
         </w:rPr>
-        <w:t>submodule ‘pyplot</w:t>
-      </w:r>
+        <w:t>submodule ‘</w:t>
+      </w:r>
+      <w:proofErr w:type="spellStart"/>
+      <w:r>
+        <w:rPr>
+          <w:rFonts w:ascii="Cambria" w:hAnsi="Cambria" w:cstheme="minorHAnsi"/>
+          <w:sz w:val="24"/>
+          <w:szCs w:val="24"/>
+        </w:rPr>
+        <w:t>pyplot</w:t>
+      </w:r>
+      <w:proofErr w:type="spellEnd"/>
       <w:r>
         <w:rPr>
           <w:rFonts w:ascii="Cambria" w:hAnsi="Cambria" w:cstheme="minorHAnsi"/>
@@ -300,6 +278,7 @@
           <w:szCs w:val="24"/>
         </w:rPr>
       </w:pPr>
+      <w:proofErr w:type="spellStart"/>
       <w:r>
         <w:rPr>
           <w:rFonts w:ascii="Cambria" w:hAnsi="Cambria" w:cstheme="minorHAnsi"/>
@@ -314,7 +293,16 @@
           <w:sz w:val="24"/>
           <w:szCs w:val="24"/>
         </w:rPr>
-        <w:t>umpy (version: 1.14.2)</w:t>
+        <w:t>umpy</w:t>
+      </w:r>
+      <w:proofErr w:type="spellEnd"/>
+      <w:r>
+        <w:rPr>
+          <w:rFonts w:ascii="Cambria" w:hAnsi="Cambria" w:cstheme="minorHAnsi"/>
+          <w:sz w:val="24"/>
+          <w:szCs w:val="24"/>
+        </w:rPr>
+        <w:t xml:space="preserve"> (version: 1.14.2)</w:t>
       </w:r>
     </w:p>
     <w:p>
@@ -483,6 +471,7 @@
         </w:rPr>
         <w:t xml:space="preserve">math, </w:t>
       </w:r>
+      <w:proofErr w:type="spellStart"/>
       <w:r>
         <w:rPr>
           <w:rFonts w:ascii="Cambria" w:eastAsia="Times New Roman" w:hAnsi="Cambria" w:cstheme="minorHAnsi"/>
@@ -491,7 +480,18 @@
           <w:szCs w:val="24"/>
           <w:lang w:eastAsia="nl-BE"/>
         </w:rPr>
-        <w:t xml:space="preserve">matplotlib.pyplot </w:t>
+        <w:t>matplotlib.pyplot</w:t>
+      </w:r>
+      <w:proofErr w:type="spellEnd"/>
+      <w:r>
+        <w:rPr>
+          <w:rFonts w:ascii="Cambria" w:eastAsia="Times New Roman" w:hAnsi="Cambria" w:cstheme="minorHAnsi"/>
+          <w:color w:val="A9B7C6"/>
+          <w:sz w:val="24"/>
+          <w:szCs w:val="24"/>
+          <w:lang w:eastAsia="nl-BE"/>
+        </w:rPr>
+        <w:t xml:space="preserve"> </w:t>
       </w:r>
       <w:r>
         <w:rPr>
@@ -503,6 +503,7 @@
         </w:rPr>
         <w:t xml:space="preserve">as </w:t>
       </w:r>
+      <w:proofErr w:type="spellStart"/>
       <w:r>
         <w:rPr>
           <w:rFonts w:ascii="Cambria" w:eastAsia="Times New Roman" w:hAnsi="Cambria" w:cstheme="minorHAnsi"/>
@@ -511,8 +512,9 @@
           <w:szCs w:val="24"/>
           <w:lang w:eastAsia="nl-BE"/>
         </w:rPr>
-        <w:t xml:space="preserve">plt, </w:t>
-      </w:r>
+        <w:t>plt</w:t>
+      </w:r>
+      <w:proofErr w:type="spellEnd"/>
       <w:r>
         <w:rPr>
           <w:rFonts w:ascii="Cambria" w:eastAsia="Times New Roman" w:hAnsi="Cambria" w:cstheme="minorHAnsi"/>
@@ -521,7 +523,29 @@
           <w:szCs w:val="24"/>
           <w:lang w:eastAsia="nl-BE"/>
         </w:rPr>
-        <w:t xml:space="preserve">numpy </w:t>
+        <w:t xml:space="preserve">, </w:t>
+      </w:r>
+      <w:proofErr w:type="spellStart"/>
+      <w:r>
+        <w:rPr>
+          <w:rFonts w:ascii="Cambria" w:eastAsia="Times New Roman" w:hAnsi="Cambria" w:cstheme="minorHAnsi"/>
+          <w:color w:val="A9B7C6"/>
+          <w:sz w:val="24"/>
+          <w:szCs w:val="24"/>
+          <w:lang w:eastAsia="nl-BE"/>
+        </w:rPr>
+        <w:t>numpy</w:t>
+      </w:r>
+      <w:proofErr w:type="spellEnd"/>
+      <w:r>
+        <w:rPr>
+          <w:rFonts w:ascii="Cambria" w:eastAsia="Times New Roman" w:hAnsi="Cambria" w:cstheme="minorHAnsi"/>
+          <w:color w:val="A9B7C6"/>
+          <w:sz w:val="24"/>
+          <w:szCs w:val="24"/>
+          <w:lang w:eastAsia="nl-BE"/>
+        </w:rPr>
+        <w:t xml:space="preserve"> </w:t>
       </w:r>
       <w:r>
         <w:rPr>
@@ -653,14 +677,14 @@
             <v:path o:extrusionok="f" gradientshapeok="t" o:connecttype="rect"/>
             <o:lock v:ext="edit" aspectratio="t"/>
           </v:shapetype>
-          <v:shape id="_x0000_i1063" type="#_x0000_t75" style="width:453.6pt;height:90pt" o:ole="" o:bordertopcolor="this" o:borderleftcolor="this" o:borderbottomcolor="this" o:borderrightcolor="this">
+          <v:shape id="_x0000_i1025" type="#_x0000_t75" style="width:453.6pt;height:90pt" o:ole="" o:bordertopcolor="this" o:borderleftcolor="this" o:borderbottomcolor="this" o:borderrightcolor="this">
             <v:imagedata r:id="rId5" o:title=""/>
             <w10:bordertop type="single" width="8"/>
             <w10:borderleft type="single" width="8"/>
             <w10:borderbottom type="single" width="8"/>
             <w10:borderright type="single" width="8"/>
           </v:shape>
-          <o:OLEObject Type="Embed" ProgID="Word.OpenDocumentText.12" ShapeID="_x0000_i1063" DrawAspect="Content" ObjectID="_1595868845" r:id="rId6"/>
+          <o:OLEObject Type="Embed" ProgID="Word.OpenDocumentText.12" ShapeID="_x0000_i1025" DrawAspect="Content" ObjectID="_1596130450" r:id="rId6"/>
         </w:object>
       </w:r>
     </w:p>
@@ -720,8 +744,6 @@
         </w:rPr>
         <w:t xml:space="preserve">. Feel free to ask for help if you encounter any issues while installing the required packages. </w:t>
       </w:r>
-      <w:bookmarkStart w:id="1" w:name="_GoBack"/>
-      <w:bookmarkEnd w:id="1"/>
     </w:p>
     <w:p>
       <w:pPr>
@@ -842,10 +864,10 @@
           <w:position w:val="-34"/>
         </w:rPr>
         <w:object w:dxaOrig="2640" w:dyaOrig="760" w14:anchorId="1043DC39">
-          <v:shape id="_x0000_i1071" type="#_x0000_t75" style="width:132pt;height:37.2pt" o:ole="">
+          <v:shape id="_x0000_i1026" type="#_x0000_t75" style="width:132pt;height:37.2pt" o:ole="">
             <v:imagedata r:id="rId8" o:title=""/>
           </v:shape>
-          <o:OLEObject Type="Embed" ProgID="Equation.DSMT4" ShapeID="_x0000_i1071" DrawAspect="Content" ObjectID="_1595868846" r:id="rId9"/>
+          <o:OLEObject Type="Embed" ProgID="Equation.DSMT4" ShapeID="_x0000_i1026" DrawAspect="Content" ObjectID="_1596130451" r:id="rId9"/>
         </w:object>
       </w:r>
       <w:r>
@@ -1006,15 +1028,7 @@
           <w:sz w:val="24"/>
           <w:szCs w:val="24"/>
         </w:rPr>
-        <w:t xml:space="preserve">Type ‘cd’ followed by the path to </w:t>
-      </w:r>
-      <w:r>
-        <w:rPr>
-          <w:rFonts w:ascii="Cambria" w:hAnsi="Cambria" w:cstheme="minorHAnsi"/>
-          <w:sz w:val="24"/>
-          <w:szCs w:val="24"/>
-        </w:rPr>
-        <w:t>‘</w:t>
+        <w:t>Type ‘cd’ followed by the path to ‘</w:t>
       </w:r>
       <w:r>
         <w:rPr>
@@ -1030,15 +1044,7 @@
           <w:sz w:val="24"/>
           <w:szCs w:val="24"/>
         </w:rPr>
-        <w:t>’</w:t>
-      </w:r>
-      <w:r>
-        <w:rPr>
-          <w:rFonts w:ascii="Cambria" w:hAnsi="Cambria" w:cstheme="minorHAnsi"/>
-          <w:sz w:val="24"/>
-          <w:szCs w:val="24"/>
-        </w:rPr>
-        <w:t xml:space="preserve"> in the prompt</w:t>
+        <w:t>’ in the prompt</w:t>
       </w:r>
       <w:r>
         <w:rPr>
@@ -1197,17 +1203,17 @@
           <w:szCs w:val="28"/>
           <w:u w:val="single"/>
         </w:rPr>
-        <w:t>E</w:t>
-      </w:r>
-      <w:r>
-        <w:rPr>
-          <w:rFonts w:ascii="Cambria" w:hAnsi="Cambria"/>
+        <w:t xml:space="preserve">Exercise 01: </w:t>
+      </w:r>
+      <w:r>
+        <w:rPr>
+          <w:rFonts w:ascii="Cambria" w:hAnsi="Cambria" w:cstheme="minorHAnsi"/>
           <w:b/>
           <w:sz w:val="28"/>
           <w:szCs w:val="28"/>
           <w:u w:val="single"/>
         </w:rPr>
-        <w:t xml:space="preserve">xercise 01: </w:t>
+        <w:t>o</w:t>
       </w:r>
       <w:r>
         <w:rPr>
@@ -1217,16 +1223,6 @@
           <w:szCs w:val="28"/>
           <w:u w:val="single"/>
         </w:rPr>
-        <w:t>o</w:t>
-      </w:r>
-      <w:r>
-        <w:rPr>
-          <w:rFonts w:ascii="Cambria" w:hAnsi="Cambria" w:cstheme="minorHAnsi"/>
-          <w:b/>
-          <w:sz w:val="28"/>
-          <w:szCs w:val="28"/>
-          <w:u w:val="single"/>
-        </w:rPr>
         <w:t>bjective:</w:t>
       </w:r>
     </w:p>
@@ -1272,25 +1268,160 @@
     </w:p>
     <w:p>
       <w:pPr>
-        <w:spacing w:line="276" w:lineRule="auto"/>
-        <w:jc w:val="both"/>
-        <w:rPr>
-          <w:rFonts w:ascii="Cambria" w:hAnsi="Cambria" w:cstheme="minorHAnsi"/>
-          <w:sz w:val="24"/>
-          <w:szCs w:val="24"/>
-        </w:rPr>
-      </w:pPr>
-    </w:p>
-    <w:p>
-      <w:pPr>
-        <w:spacing w:line="276" w:lineRule="auto"/>
-        <w:jc w:val="both"/>
-        <w:rPr>
-          <w:rFonts w:ascii="Cambria" w:hAnsi="Cambria" w:cstheme="minorHAnsi"/>
-          <w:sz w:val="24"/>
-          <w:szCs w:val="24"/>
-        </w:rPr>
-      </w:pPr>
+        <w:pStyle w:val="Titel"/>
+      </w:pPr>
+      <w:proofErr w:type="spellStart"/>
+      <w:r>
+        <w:t>Oefening</w:t>
+      </w:r>
+      <w:proofErr w:type="spellEnd"/>
+      <w:r>
+        <w:t xml:space="preserve"> 2:</w:t>
+      </w:r>
+    </w:p>
+    <w:p/>
+    <w:p>
+      <w:pPr>
+        <w:shd w:val="clear" w:color="auto" w:fill="2B2B2B"/>
+        <w:tabs>
+          <w:tab w:val="left" w:pos="916"/>
+          <w:tab w:val="left" w:pos="1832"/>
+          <w:tab w:val="left" w:pos="2748"/>
+          <w:tab w:val="left" w:pos="3664"/>
+          <w:tab w:val="left" w:pos="4580"/>
+          <w:tab w:val="left" w:pos="5496"/>
+          <w:tab w:val="left" w:pos="6412"/>
+          <w:tab w:val="left" w:pos="7328"/>
+          <w:tab w:val="left" w:pos="8244"/>
+          <w:tab w:val="left" w:pos="9160"/>
+          <w:tab w:val="left" w:pos="10076"/>
+          <w:tab w:val="left" w:pos="10992"/>
+          <w:tab w:val="left" w:pos="11908"/>
+          <w:tab w:val="left" w:pos="12824"/>
+          <w:tab w:val="left" w:pos="13740"/>
+          <w:tab w:val="left" w:pos="14656"/>
+        </w:tabs>
+        <w:spacing w:after="0" w:line="240" w:lineRule="auto"/>
+        <w:rPr>
+          <w:rFonts w:ascii="Courier New" w:eastAsia="Times New Roman" w:hAnsi="Courier New" w:cs="Courier New"/>
+          <w:color w:val="A9B7C6"/>
+          <w:sz w:val="20"/>
+          <w:szCs w:val="20"/>
+          <w:lang w:eastAsia="nl-BE"/>
+        </w:rPr>
+      </w:pPr>
+      <w:r>
+        <w:rPr>
+          <w:rFonts w:ascii="Courier New" w:eastAsia="Times New Roman" w:hAnsi="Courier New" w:cs="Courier New"/>
+          <w:color w:val="6A8759"/>
+          <w:sz w:val="20"/>
+          <w:szCs w:val="20"/>
+          <w:lang w:eastAsia="nl-BE"/>
+        </w:rPr>
+        <w:t>The following setup works:</w:t>
+      </w:r>
+      <w:r>
+        <w:rPr>
+          <w:rFonts w:ascii="Courier New" w:eastAsia="Times New Roman" w:hAnsi="Courier New" w:cs="Courier New"/>
+          <w:color w:val="6A8759"/>
+          <w:sz w:val="20"/>
+          <w:szCs w:val="20"/>
+          <w:lang w:eastAsia="nl-BE"/>
+        </w:rPr>
+        <w:br/>
+      </w:r>
+      <w:r>
+        <w:rPr>
+          <w:rFonts w:ascii="Courier New" w:eastAsia="Times New Roman" w:hAnsi="Courier New" w:cs="Courier New"/>
+          <w:color w:val="6A8759"/>
+          <w:sz w:val="20"/>
+          <w:szCs w:val="20"/>
+          <w:lang w:eastAsia="nl-BE"/>
+        </w:rPr>
+        <w:br/>
+        <w:t>Input pattern:</w:t>
+      </w:r>
+      <w:r>
+        <w:rPr>
+          <w:rFonts w:ascii="Courier New" w:eastAsia="Times New Roman" w:hAnsi="Courier New" w:cs="Courier New"/>
+          <w:color w:val="6A8759"/>
+          <w:sz w:val="20"/>
+          <w:szCs w:val="20"/>
+          <w:lang w:eastAsia="nl-BE"/>
+        </w:rPr>
+        <w:br/>
+        <w:t xml:space="preserve"> [0.99 0.01 0.99 0.01 0.99 0.01] </w:t>
+      </w:r>
+      <w:r>
+        <w:rPr>
+          <w:rFonts w:ascii="Courier New" w:eastAsia="Times New Roman" w:hAnsi="Courier New" w:cs="Courier New"/>
+          <w:color w:val="6A8759"/>
+          <w:sz w:val="20"/>
+          <w:szCs w:val="20"/>
+          <w:lang w:eastAsia="nl-BE"/>
+        </w:rPr>
+        <w:br/>
+        <w:t>Output pattern:</w:t>
+      </w:r>
+      <w:r>
+        <w:rPr>
+          <w:rFonts w:ascii="Courier New" w:eastAsia="Times New Roman" w:hAnsi="Courier New" w:cs="Courier New"/>
+          <w:color w:val="6A8759"/>
+          <w:sz w:val="20"/>
+          <w:szCs w:val="20"/>
+          <w:lang w:eastAsia="nl-BE"/>
+        </w:rPr>
+        <w:br/>
+        <w:t xml:space="preserve"> [0.99 0.99 0.01 0.01]</w:t>
+      </w:r>
+      <w:r>
+        <w:rPr>
+          <w:rFonts w:ascii="Courier New" w:eastAsia="Times New Roman" w:hAnsi="Courier New" w:cs="Courier New"/>
+          <w:color w:val="6A8759"/>
+          <w:sz w:val="20"/>
+          <w:szCs w:val="20"/>
+          <w:lang w:eastAsia="nl-BE"/>
+        </w:rPr>
+        <w:br/>
+        <w:t xml:space="preserve">Original weight matrix: </w:t>
+      </w:r>
+      <w:r>
+        <w:rPr>
+          <w:rFonts w:ascii="Courier New" w:eastAsia="Times New Roman" w:hAnsi="Courier New" w:cs="Courier New"/>
+          <w:color w:val="6A8759"/>
+          <w:sz w:val="20"/>
+          <w:szCs w:val="20"/>
+          <w:lang w:eastAsia="nl-BE"/>
+        </w:rPr>
+        <w:br/>
+        <w:t xml:space="preserve"> [[0.71, -3.26, -1.29, -2.81, -2.47, 1.51], [1.88, -4.77, -4.32, 1.64, -2.2, 1.56], </w:t>
+      </w:r>
+      <w:r>
+        <w:rPr>
+          <w:rFonts w:ascii="Courier New" w:eastAsia="Times New Roman" w:hAnsi="Courier New" w:cs="Courier New"/>
+          <w:color w:val="6A8759"/>
+          <w:sz w:val="20"/>
+          <w:szCs w:val="20"/>
+          <w:lang w:eastAsia="nl-BE"/>
+        </w:rPr>
+        <w:br/>
+        <w:t xml:space="preserve">  [-3.33, -2.05, -1.24, -1.64, 4.96, -3.97], [0.53, 3.55, 1.07, -0.12, -4.83, -2.53]]</w:t>
+      </w:r>
+      <w:r>
+        <w:rPr>
+          <w:rFonts w:ascii="Courier New" w:eastAsia="Times New Roman" w:hAnsi="Courier New" w:cs="Courier New"/>
+          <w:color w:val="6A8759"/>
+          <w:sz w:val="20"/>
+          <w:szCs w:val="20"/>
+          <w:lang w:eastAsia="nl-BE"/>
+        </w:rPr>
+        <w:br/>
+        <w:t>Define a constant which influences how large the weight change each trial will be: 1.5</w:t>
+      </w:r>
+    </w:p>
+    <w:p>
+      <w:bookmarkStart w:id="1" w:name="_GoBack"/>
+      <w:bookmarkEnd w:id="1"/>
     </w:p>
     <w:sectPr>
       <w:pgSz w:w="11906" w:h="16838"/>

</xml_diff>